<commit_message>
[Versão 1.1] Caso de Uso - UC-26 Cadastrar cliente
</commit_message>
<xml_diff>
--- a/4.3 Caso de Uso - UC-26  Cadastrar cliente.docx
+++ b/4.3 Caso de Uso - UC-26  Cadastrar cliente.docx
@@ -1568,16 +1568,6 @@
         </w:rPr>
         <w:br w:type="page"/>
       </w:r>
-    </w:p>
-    <w:p>
-      <w:pPr>
-        <w:pStyle w:val="Cabealho"/>
-        <w:rPr>
-          <w:rFonts w:ascii="Tahoma" w:hAnsi="Tahoma" w:cs="Tahoma"/>
-          <w:sz w:val="20"/>
-          <w:szCs w:val="20"/>
-        </w:rPr>
-      </w:pPr>
     </w:p>
     <w:tbl>
       <w:tblPr>
@@ -1630,6 +1620,7 @@
                 <w:b/>
                 <w:bCs/>
               </w:rPr>
+              <w:lastRenderedPageBreak/>
               <w:t xml:space="preserve">7 – REGRAS </w:t>
             </w:r>
             <w:r>
@@ -3290,26 +3281,8 @@
         </w:rPr>
         <w:br w:type="page"/>
       </w:r>
-    </w:p>
-    <w:p>
-      <w:pPr>
-        <w:pStyle w:val="Cabealho"/>
-        <w:rPr>
-          <w:rFonts w:ascii="Tahoma" w:hAnsi="Tahoma" w:cs="Tahoma"/>
-          <w:sz w:val="20"/>
-          <w:szCs w:val="20"/>
-        </w:rPr>
-      </w:pPr>
-    </w:p>
-    <w:p>
-      <w:pPr>
-        <w:pStyle w:val="Cabealho"/>
-        <w:rPr>
-          <w:rFonts w:ascii="Tahoma" w:hAnsi="Tahoma" w:cs="Tahoma"/>
-          <w:sz w:val="20"/>
-          <w:szCs w:val="20"/>
-        </w:rPr>
-      </w:pPr>
+      <w:bookmarkStart w:id="0" w:name="_GoBack"/>
+      <w:bookmarkEnd w:id="0"/>
     </w:p>
     <w:tbl>
       <w:tblPr>
@@ -3359,6 +3332,7 @@
                 <w:b/>
                 <w:bCs/>
               </w:rPr>
+              <w:lastRenderedPageBreak/>
               <w:t xml:space="preserve">8 </w:t>
             </w:r>
             <w:r>
@@ -3503,8 +3477,6 @@
                 </wp:inline>
               </w:drawing>
             </w:r>
-            <w:bookmarkStart w:id="0" w:name="_GoBack"/>
-            <w:bookmarkEnd w:id="0"/>
           </w:p>
           <w:p>
             <w:pPr>

</xml_diff>